<commit_message>
Added selection color, updated résumé
</commit_message>
<xml_diff>
--- a/New/docs/PaulWoidke.docx
+++ b/New/docs/PaulWoidke.docx
@@ -182,7 +182,43 @@
           <w:sz w:val="22"/>
           <w:szCs w:val="22"/>
         </w:rPr>
-        <w:t>Paul Woidke has experience in software development with a strong focus on web and mobile development. He is experienced in developing applications using technologies including C#, SQL, and ASP.NET, as well as various web technologies including HTML5, CSS3, and Javascript. Paul graduated with honors from Bowling Green State University and received a Bachelor’s of Art in Computer Science and a Bachelor’s of Fine Art in Digital Arts.  He has worked as a student volunteer at ACM SIGGRAPH conference, and was a member of Kappa Kappa Psi, National Honorary Band Fraternity.</w:t>
+        <w:t xml:space="preserve">Paul Woidke has experience in software development with a strong focus on web and mobile development. He is experienced in developing applications using technologies including C#, SQL, and ASP.NET, as well as various web technologies including HTML5, CSS3, and </w:t>
+      </w:r>
+      <w:proofErr w:type="spellStart"/>
+      <w:r>
+        <w:rPr>
+          <w:rFonts w:cs="Segoe UI"/>
+          <w:sz w:val="22"/>
+          <w:szCs w:val="22"/>
+        </w:rPr>
+        <w:t>Javascript</w:t>
+      </w:r>
+      <w:proofErr w:type="spellEnd"/>
+      <w:r>
+        <w:rPr>
+          <w:rFonts w:cs="Segoe UI"/>
+          <w:sz w:val="22"/>
+          <w:szCs w:val="22"/>
+        </w:rPr>
+        <w:t xml:space="preserve">. Paul graduated with honors from Bowling Green State University and received a Bachelor’s of Art in Computer Science and a Bachelor’s of Fine Art in Digital Arts.  He has worked as a student volunteer at ACM SIGGRAPH conference, and was a member of Kappa </w:t>
+      </w:r>
+      <w:proofErr w:type="spellStart"/>
+      <w:r>
+        <w:rPr>
+          <w:rFonts w:cs="Segoe UI"/>
+          <w:sz w:val="22"/>
+          <w:szCs w:val="22"/>
+        </w:rPr>
+        <w:t>Kappa</w:t>
+      </w:r>
+      <w:proofErr w:type="spellEnd"/>
+      <w:r>
+        <w:rPr>
+          <w:rFonts w:cs="Segoe UI"/>
+          <w:sz w:val="22"/>
+          <w:szCs w:val="22"/>
+        </w:rPr>
+        <w:t xml:space="preserve"> Psi, National Honorary Band Fraternity.</w:t>
       </w:r>
     </w:p>
     <w:p>
@@ -360,8 +396,6 @@
         </w:rPr>
         <w:tab/>
       </w:r>
-      <w:bookmarkStart w:id="0" w:name="_GoBack"/>
-      <w:bookmarkEnd w:id="0"/>
       <w:r>
         <w:rPr>
           <w:i/>
@@ -684,7 +718,25 @@
           <w:sz w:val="22"/>
           <w:szCs w:val="22"/>
         </w:rPr>
-        <w:t xml:space="preserve">TML5, CSS3, JavaScript, jQuery, LESS/SASS, PHP, XML, Objective-C, C++, </w:t>
+        <w:t xml:space="preserve">TML5, CSS3, JavaScript, </w:t>
+      </w:r>
+      <w:proofErr w:type="spellStart"/>
+      <w:r>
+        <w:rPr>
+          <w:rFonts w:cs="Segoe UI"/>
+          <w:sz w:val="22"/>
+          <w:szCs w:val="22"/>
+        </w:rPr>
+        <w:t>jQuery</w:t>
+      </w:r>
+      <w:proofErr w:type="spellEnd"/>
+      <w:r>
+        <w:rPr>
+          <w:rFonts w:cs="Segoe UI"/>
+          <w:sz w:val="22"/>
+          <w:szCs w:val="22"/>
+        </w:rPr>
+        <w:t xml:space="preserve">, LESS/SASS, PHP, XML, Objective-C, C++, </w:t>
       </w:r>
       <w:r>
         <w:rPr>
@@ -762,8 +814,159 @@
           <w:sz w:val="22"/>
           <w:szCs w:val="22"/>
         </w:rPr>
-        <w:t xml:space="preserve"> Responsive web design, CSS preprocessors including LESS and SASS, Javascript tools including jQuery, jQuery UI and Underscore.js, Content management systems including Telerik Sitefinity and Kentico CMS, Twitter Bootstrap, JetBrains WebStorm</w:t>
-      </w:r>
+        <w:t xml:space="preserve"> Responsive web design, CSS preprocessors including LESS and SASS, </w:t>
+      </w:r>
+      <w:proofErr w:type="spellStart"/>
+      <w:r>
+        <w:rPr>
+          <w:rFonts w:cs="Segoe UI"/>
+          <w:spacing w:val="-3"/>
+          <w:sz w:val="22"/>
+          <w:szCs w:val="22"/>
+        </w:rPr>
+        <w:t>Javascript</w:t>
+      </w:r>
+      <w:proofErr w:type="spellEnd"/>
+      <w:r>
+        <w:rPr>
+          <w:rFonts w:cs="Segoe UI"/>
+          <w:spacing w:val="-3"/>
+          <w:sz w:val="22"/>
+          <w:szCs w:val="22"/>
+        </w:rPr>
+        <w:t xml:space="preserve"> tools including </w:t>
+      </w:r>
+      <w:proofErr w:type="spellStart"/>
+      <w:r>
+        <w:rPr>
+          <w:rFonts w:cs="Segoe UI"/>
+          <w:spacing w:val="-3"/>
+          <w:sz w:val="22"/>
+          <w:szCs w:val="22"/>
+        </w:rPr>
+        <w:t>jQuery</w:t>
+      </w:r>
+      <w:proofErr w:type="spellEnd"/>
+      <w:r>
+        <w:rPr>
+          <w:rFonts w:cs="Segoe UI"/>
+          <w:spacing w:val="-3"/>
+          <w:sz w:val="22"/>
+          <w:szCs w:val="22"/>
+        </w:rPr>
+        <w:t xml:space="preserve">, </w:t>
+      </w:r>
+      <w:proofErr w:type="spellStart"/>
+      <w:r>
+        <w:rPr>
+          <w:rFonts w:cs="Segoe UI"/>
+          <w:spacing w:val="-3"/>
+          <w:sz w:val="22"/>
+          <w:szCs w:val="22"/>
+        </w:rPr>
+        <w:t>jQuery</w:t>
+      </w:r>
+      <w:proofErr w:type="spellEnd"/>
+      <w:r>
+        <w:rPr>
+          <w:rFonts w:cs="Segoe UI"/>
+          <w:spacing w:val="-3"/>
+          <w:sz w:val="22"/>
+          <w:szCs w:val="22"/>
+        </w:rPr>
+        <w:t xml:space="preserve"> UI and Underscore.js, Content management systems including </w:t>
+      </w:r>
+      <w:proofErr w:type="spellStart"/>
+      <w:r>
+        <w:rPr>
+          <w:rFonts w:cs="Segoe UI"/>
+          <w:spacing w:val="-3"/>
+          <w:sz w:val="22"/>
+          <w:szCs w:val="22"/>
+        </w:rPr>
+        <w:t>Telerik</w:t>
+      </w:r>
+      <w:proofErr w:type="spellEnd"/>
+      <w:r>
+        <w:rPr>
+          <w:rFonts w:cs="Segoe UI"/>
+          <w:spacing w:val="-3"/>
+          <w:sz w:val="22"/>
+          <w:szCs w:val="22"/>
+        </w:rPr>
+        <w:t xml:space="preserve"> </w:t>
+      </w:r>
+      <w:proofErr w:type="spellStart"/>
+      <w:r>
+        <w:rPr>
+          <w:rFonts w:cs="Segoe UI"/>
+          <w:spacing w:val="-3"/>
+          <w:sz w:val="22"/>
+          <w:szCs w:val="22"/>
+        </w:rPr>
+        <w:t>Sitefinity</w:t>
+      </w:r>
+      <w:proofErr w:type="spellEnd"/>
+      <w:r>
+        <w:rPr>
+          <w:rFonts w:cs="Segoe UI"/>
+          <w:spacing w:val="-3"/>
+          <w:sz w:val="22"/>
+          <w:szCs w:val="22"/>
+        </w:rPr>
+        <w:t xml:space="preserve"> and </w:t>
+      </w:r>
+      <w:proofErr w:type="spellStart"/>
+      <w:r>
+        <w:rPr>
+          <w:rFonts w:cs="Segoe UI"/>
+          <w:spacing w:val="-3"/>
+          <w:sz w:val="22"/>
+          <w:szCs w:val="22"/>
+        </w:rPr>
+        <w:t>Kentico</w:t>
+      </w:r>
+      <w:proofErr w:type="spellEnd"/>
+      <w:r>
+        <w:rPr>
+          <w:rFonts w:cs="Segoe UI"/>
+          <w:spacing w:val="-3"/>
+          <w:sz w:val="22"/>
+          <w:szCs w:val="22"/>
+        </w:rPr>
+        <w:t xml:space="preserve"> CMS, Twitter Bootstrap, </w:t>
+      </w:r>
+      <w:proofErr w:type="spellStart"/>
+      <w:r>
+        <w:rPr>
+          <w:rFonts w:cs="Segoe UI"/>
+          <w:spacing w:val="-3"/>
+          <w:sz w:val="22"/>
+          <w:szCs w:val="22"/>
+        </w:rPr>
+        <w:t>JetBrains</w:t>
+      </w:r>
+      <w:proofErr w:type="spellEnd"/>
+      <w:r>
+        <w:rPr>
+          <w:rFonts w:cs="Segoe UI"/>
+          <w:spacing w:val="-3"/>
+          <w:sz w:val="22"/>
+          <w:szCs w:val="22"/>
+        </w:rPr>
+        <w:t xml:space="preserve"> </w:t>
+      </w:r>
+      <w:proofErr w:type="spellStart"/>
+      <w:r>
+        <w:rPr>
+          <w:rFonts w:cs="Segoe UI"/>
+          <w:spacing w:val="-3"/>
+          <w:sz w:val="22"/>
+          <w:szCs w:val="22"/>
+        </w:rPr>
+        <w:t>WebStorm</w:t>
+      </w:r>
+      <w:proofErr w:type="spellEnd"/>
     </w:p>
     <w:p>
       <w:pPr>
@@ -847,79 +1050,64 @@
           <w:sz w:val="22"/>
           <w:szCs w:val="22"/>
         </w:rPr>
-        <w:t xml:space="preserve"> Microsoft Visual Studio, ASP.NET, MVC, AJAX, Multitiered application development, Apple Xcode, Agile and Test-Driven Development, Regular Expressions, Source control applications including Subversion, Team Foundations Server and Git</w:t>
-      </w:r>
-    </w:p>
-    <w:p>
-      <w:pPr>
-        <w:rPr>
-          <w:b/>
-          <w:sz w:val="22"/>
-          <w:szCs w:val="22"/>
-        </w:rPr>
-      </w:pPr>
-      <w:r>
-        <w:rPr>
-          <w:b/>
-          <w:sz w:val="22"/>
-          <w:szCs w:val="22"/>
-        </w:rPr>
-        <w:br w:type="page"/>
-      </w:r>
-    </w:p>
-    <w:p>
-      <w:pPr>
-        <w:rPr>
-          <w:b/>
-          <w:sz w:val="22"/>
-          <w:szCs w:val="22"/>
-        </w:rPr>
-      </w:pPr>
-      <w:r>
-        <w:rPr>
-          <w:b/>
-          <w:sz w:val="22"/>
-          <w:szCs w:val="22"/>
-        </w:rPr>
-        <w:lastRenderedPageBreak/>
-        <w:t>Business and Application Experience</w:t>
-      </w:r>
-    </w:p>
-    <w:p>
-      <w:pPr>
-        <w:rPr>
-          <w:sz w:val="22"/>
-          <w:szCs w:val="22"/>
-        </w:rPr>
-      </w:pPr>
-    </w:p>
-    <w:p>
-      <w:pPr>
-        <w:tabs>
-          <w:tab w:val="left" w:pos="9450"/>
-        </w:tabs>
-        <w:jc w:val="both"/>
-        <w:rPr>
-          <w:rFonts w:cs="Segoe UI"/>
-          <w:b/>
-          <w:i/>
-          <w:spacing w:val="-3"/>
-          <w:sz w:val="22"/>
-          <w:szCs w:val="22"/>
-        </w:rPr>
-      </w:pPr>
-    </w:p>
-    <w:p>
-      <w:pPr>
-        <w:tabs>
-          <w:tab w:val="left" w:pos="9450"/>
-        </w:tabs>
-        <w:jc w:val="both"/>
-        <w:rPr>
-          <w:rFonts w:cs="Segoe UI"/>
-          <w:b/>
-          <w:i/>
-          <w:spacing w:val="-3"/>
+        <w:t xml:space="preserve"> Microsoft Visual Studio, ASP.NET, MVC, AJAX, </w:t>
+      </w:r>
+      <w:proofErr w:type="spellStart"/>
+      <w:r>
+        <w:rPr>
+          <w:rFonts w:cs="Segoe UI"/>
+          <w:spacing w:val="-3"/>
+          <w:sz w:val="22"/>
+          <w:szCs w:val="22"/>
+        </w:rPr>
+        <w:t>Multitiered</w:t>
+      </w:r>
+      <w:proofErr w:type="spellEnd"/>
+      <w:r>
+        <w:rPr>
+          <w:rFonts w:cs="Segoe UI"/>
+          <w:spacing w:val="-3"/>
+          <w:sz w:val="22"/>
+          <w:szCs w:val="22"/>
+        </w:rPr>
+        <w:t xml:space="preserve"> application development, Apple </w:t>
+      </w:r>
+      <w:proofErr w:type="spellStart"/>
+      <w:r>
+        <w:rPr>
+          <w:rFonts w:cs="Segoe UI"/>
+          <w:spacing w:val="-3"/>
+          <w:sz w:val="22"/>
+          <w:szCs w:val="22"/>
+        </w:rPr>
+        <w:t>Xcode</w:t>
+      </w:r>
+      <w:proofErr w:type="spellEnd"/>
+      <w:r>
+        <w:rPr>
+          <w:rFonts w:cs="Segoe UI"/>
+          <w:spacing w:val="-3"/>
+          <w:sz w:val="22"/>
+          <w:szCs w:val="22"/>
+        </w:rPr>
+        <w:t xml:space="preserve">, Agile and Test-Driven Development, Regular Expressions, Source control applications including Subversion, Team Foundations Server and </w:t>
+      </w:r>
+      <w:proofErr w:type="spellStart"/>
+      <w:r>
+        <w:rPr>
+          <w:rFonts w:cs="Segoe UI"/>
+          <w:spacing w:val="-3"/>
+          <w:sz w:val="22"/>
+          <w:szCs w:val="22"/>
+        </w:rPr>
+        <w:t>Git</w:t>
+      </w:r>
+      <w:proofErr w:type="spellEnd"/>
+    </w:p>
+    <w:p>
+      <w:pPr>
+        <w:rPr>
+          <w:b/>
           <w:sz w:val="22"/>
           <w:szCs w:val="22"/>
         </w:rPr>
@@ -933,6 +1121,30 @@
     </w:p>
     <w:p>
       <w:pPr>
+        <w:rPr>
+          <w:rFonts w:cs="Segoe UI"/>
+          <w:b/>
+          <w:i/>
+          <w:spacing w:val="-3"/>
+          <w:sz w:val="22"/>
+          <w:szCs w:val="22"/>
+        </w:rPr>
+      </w:pPr>
+      <w:r>
+        <w:rPr>
+          <w:rFonts w:cs="Segoe UI"/>
+          <w:b/>
+          <w:i/>
+          <w:spacing w:val="-3"/>
+          <w:sz w:val="22"/>
+          <w:szCs w:val="22"/>
+        </w:rPr>
+        <w:lastRenderedPageBreak/>
+        <w:br w:type="page"/>
+      </w:r>
+    </w:p>
+    <w:p>
+      <w:pPr>
         <w:tabs>
           <w:tab w:val="left" w:pos="9450"/>
         </w:tabs>
@@ -947,6 +1159,18 @@
           <w:szCs w:val="22"/>
         </w:rPr>
       </w:pPr>
+      <w:r>
+        <w:rPr>
+          <w:rFonts w:cs="Segoe UI"/>
+          <w:b/>
+          <w:i/>
+          <w:spacing w:val="-3"/>
+          <w:sz w:val="22"/>
+          <w:szCs w:val="22"/>
+        </w:rPr>
+        <w:lastRenderedPageBreak/>
+        <w:t xml:space="preserve">Front End </w:t>
+      </w:r>
       <w:r>
         <w:rPr>
           <w:rFonts w:cs="Segoe UI"/>
@@ -998,7 +1222,7 @@
           <w:sz w:val="22"/>
           <w:szCs w:val="22"/>
         </w:rPr>
-        <w:t>Fine Citizens</w:t>
+        <w:t>L Brands, Victoria’s Secret Direct</w:t>
       </w:r>
     </w:p>
     <w:p>
@@ -1026,7 +1250,29 @@
           <w:sz w:val="22"/>
           <w:szCs w:val="22"/>
         </w:rPr>
-        <w:t>February 2014 – March 2014</w:t>
+        <w:t xml:space="preserve">April </w:t>
+      </w:r>
+      <w:r>
+        <w:rPr>
+          <w:rFonts w:cs="Segoe UI"/>
+          <w:b/>
+          <w:i/>
+          <w:spacing w:val="-3"/>
+          <w:sz w:val="22"/>
+          <w:szCs w:val="22"/>
+        </w:rPr>
+        <w:t xml:space="preserve">2014 – </w:t>
+      </w:r>
+      <w:r>
+        <w:rPr>
+          <w:rFonts w:cs="Segoe UI"/>
+          <w:b/>
+          <w:i/>
+          <w:spacing w:val="-3"/>
+          <w:sz w:val="22"/>
+          <w:szCs w:val="22"/>
+        </w:rPr>
+        <w:t>Present</w:t>
       </w:r>
     </w:p>
     <w:p>
@@ -1076,8 +1322,356 @@
           <w:sz w:val="22"/>
           <w:szCs w:val="22"/>
         </w:rPr>
-        <w:t xml:space="preserve">Worked with designers and developers of Fine Citizens to create a responsive microsite for the Columbus Zoo’s Africa Region (http://heartofafrica.columbuszoo.org). </w:t>
-      </w:r>
+        <w:t xml:space="preserve">Worked as part of a team to add various enhancements to enterprise site in an </w:t>
+      </w:r>
+      <w:proofErr w:type="gramStart"/>
+      <w:r>
+        <w:rPr>
+          <w:rFonts w:cs="Segoe UI"/>
+          <w:spacing w:val="-3"/>
+          <w:sz w:val="22"/>
+          <w:szCs w:val="22"/>
+        </w:rPr>
+        <w:t>Agile</w:t>
+      </w:r>
+      <w:proofErr w:type="gramEnd"/>
+      <w:r>
+        <w:rPr>
+          <w:rFonts w:cs="Segoe UI"/>
+          <w:spacing w:val="-3"/>
+          <w:sz w:val="22"/>
+          <w:szCs w:val="22"/>
+        </w:rPr>
+        <w:t xml:space="preserve"> environment. Wrote and maintained unit tests using Jasmine and Karma. Created various modules, including the creation of all SCSS and </w:t>
+      </w:r>
+      <w:proofErr w:type="spellStart"/>
+      <w:r>
+        <w:rPr>
+          <w:rFonts w:cs="Segoe UI"/>
+          <w:spacing w:val="-3"/>
+          <w:sz w:val="22"/>
+          <w:szCs w:val="22"/>
+        </w:rPr>
+        <w:t>Javascript</w:t>
+      </w:r>
+      <w:proofErr w:type="spellEnd"/>
+      <w:r>
+        <w:rPr>
+          <w:rFonts w:cs="Segoe UI"/>
+          <w:spacing w:val="-3"/>
+          <w:sz w:val="22"/>
+          <w:szCs w:val="22"/>
+        </w:rPr>
+        <w:t xml:space="preserve"> assets. Worked with creative and QA teams to ensure correct </w:t>
+      </w:r>
+      <w:r>
+        <w:rPr>
+          <w:rFonts w:cs="Segoe UI"/>
+          <w:spacing w:val="-3"/>
+          <w:sz w:val="22"/>
+          <w:szCs w:val="22"/>
+        </w:rPr>
+        <w:t xml:space="preserve">site </w:t>
+      </w:r>
+      <w:r>
+        <w:rPr>
+          <w:rFonts w:cs="Segoe UI"/>
+          <w:spacing w:val="-3"/>
+          <w:sz w:val="22"/>
+          <w:szCs w:val="22"/>
+        </w:rPr>
+        <w:t xml:space="preserve">functionality and appearance. </w:t>
+      </w:r>
+      <w:proofErr w:type="gramStart"/>
+      <w:r>
+        <w:rPr>
+          <w:rFonts w:cs="Segoe UI"/>
+          <w:spacing w:val="-3"/>
+          <w:sz w:val="22"/>
+          <w:szCs w:val="22"/>
+        </w:rPr>
+        <w:t>Developed new</w:t>
+      </w:r>
+      <w:r>
+        <w:rPr>
+          <w:rFonts w:cs="Segoe UI"/>
+          <w:spacing w:val="-3"/>
+          <w:sz w:val="22"/>
+          <w:szCs w:val="22"/>
+        </w:rPr>
+        <w:t xml:space="preserve"> </w:t>
+      </w:r>
+      <w:r>
+        <w:rPr>
+          <w:rFonts w:cs="Segoe UI"/>
+          <w:spacing w:val="-3"/>
+          <w:sz w:val="22"/>
+          <w:szCs w:val="22"/>
+        </w:rPr>
+        <w:t xml:space="preserve">functionality using module-service pattern </w:t>
+      </w:r>
+      <w:r>
+        <w:rPr>
+          <w:rFonts w:cs="Segoe UI"/>
+          <w:spacing w:val="-3"/>
+          <w:sz w:val="22"/>
+          <w:szCs w:val="22"/>
+        </w:rPr>
+        <w:t xml:space="preserve">with a custom </w:t>
+      </w:r>
+      <w:r>
+        <w:rPr>
+          <w:rFonts w:cs="Segoe UI"/>
+          <w:spacing w:val="-3"/>
+          <w:sz w:val="22"/>
+          <w:szCs w:val="22"/>
+        </w:rPr>
+        <w:t xml:space="preserve">MVC </w:t>
+      </w:r>
+      <w:proofErr w:type="spellStart"/>
+      <w:r>
+        <w:rPr>
+          <w:rFonts w:cs="Segoe UI"/>
+          <w:spacing w:val="-3"/>
+          <w:sz w:val="22"/>
+          <w:szCs w:val="22"/>
+        </w:rPr>
+        <w:t>Javascript</w:t>
+      </w:r>
+      <w:proofErr w:type="spellEnd"/>
+      <w:r>
+        <w:rPr>
+          <w:rFonts w:cs="Segoe UI"/>
+          <w:spacing w:val="-3"/>
+          <w:sz w:val="22"/>
+          <w:szCs w:val="22"/>
+        </w:rPr>
+        <w:t xml:space="preserve"> framework</w:t>
+      </w:r>
+      <w:r>
+        <w:rPr>
+          <w:rFonts w:cs="Segoe UI"/>
+          <w:spacing w:val="-3"/>
+          <w:sz w:val="22"/>
+          <w:szCs w:val="22"/>
+        </w:rPr>
+        <w:t>.</w:t>
+      </w:r>
+      <w:proofErr w:type="gramEnd"/>
+      <w:r>
+        <w:rPr>
+          <w:rFonts w:cs="Segoe UI"/>
+          <w:spacing w:val="-3"/>
+          <w:sz w:val="22"/>
+          <w:szCs w:val="22"/>
+        </w:rPr>
+        <w:t xml:space="preserve"> </w:t>
+      </w:r>
+    </w:p>
+    <w:p>
+      <w:pPr>
+        <w:rPr>
+          <w:sz w:val="22"/>
+          <w:szCs w:val="22"/>
+        </w:rPr>
+      </w:pPr>
+    </w:p>
+    <w:p>
+      <w:pPr>
+        <w:rPr>
+          <w:sz w:val="22"/>
+          <w:szCs w:val="22"/>
+        </w:rPr>
+      </w:pPr>
+    </w:p>
+    <w:p>
+      <w:pPr>
+        <w:tabs>
+          <w:tab w:val="left" w:pos="9810"/>
+        </w:tabs>
+        <w:jc w:val="both"/>
+        <w:rPr>
+          <w:rFonts w:cs="Segoe UI"/>
+          <w:b/>
+          <w:i/>
+          <w:spacing w:val="-3"/>
+          <w:sz w:val="22"/>
+          <w:szCs w:val="22"/>
+        </w:rPr>
+        <w:sectPr>
+          <w:type w:val="continuous"/>
+          <w:pgSz w:w="12240" w:h="15840"/>
+          <w:pgMar w:top="1440" w:right="1800" w:bottom="1440" w:left="1800" w:header="720" w:footer="720" w:gutter="0"/>
+          <w:cols w:space="720"/>
+        </w:sectPr>
+      </w:pPr>
+    </w:p>
+    <w:p>
+      <w:pPr>
+        <w:tabs>
+          <w:tab w:val="left" w:pos="9450"/>
+        </w:tabs>
+        <w:ind w:left="-720"/>
+        <w:jc w:val="both"/>
+        <w:rPr>
+          <w:rFonts w:cs="Segoe UI"/>
+          <w:b/>
+          <w:i/>
+          <w:spacing w:val="-3"/>
+          <w:sz w:val="22"/>
+          <w:szCs w:val="22"/>
+        </w:rPr>
+      </w:pPr>
+      <w:r>
+        <w:rPr>
+          <w:rFonts w:cs="Segoe UI"/>
+          <w:b/>
+          <w:i/>
+          <w:spacing w:val="-3"/>
+          <w:sz w:val="22"/>
+          <w:szCs w:val="22"/>
+        </w:rPr>
+        <w:t>Web Developer</w:t>
+      </w:r>
+    </w:p>
+    <w:p>
+      <w:pPr>
+        <w:tabs>
+          <w:tab w:val="left" w:pos="9450"/>
+        </w:tabs>
+        <w:jc w:val="both"/>
+        <w:rPr>
+          <w:rFonts w:cs="Segoe UI"/>
+          <w:b/>
+          <w:spacing w:val="-3"/>
+          <w:sz w:val="22"/>
+          <w:szCs w:val="22"/>
+        </w:rPr>
+      </w:pPr>
+    </w:p>
+    <w:p>
+      <w:pPr>
+        <w:tabs>
+          <w:tab w:val="left" w:pos="9450"/>
+        </w:tabs>
+        <w:ind w:right="-720"/>
+        <w:jc w:val="right"/>
+        <w:rPr>
+          <w:rFonts w:cs="Segoe UI"/>
+          <w:b/>
+          <w:spacing w:val="-3"/>
+          <w:sz w:val="22"/>
+          <w:szCs w:val="22"/>
+        </w:rPr>
+      </w:pPr>
+      <w:r>
+        <w:rPr>
+          <w:rFonts w:cs="Segoe UI"/>
+          <w:b/>
+          <w:i/>
+          <w:spacing w:val="-3"/>
+          <w:sz w:val="22"/>
+          <w:szCs w:val="22"/>
+        </w:rPr>
+        <w:t>Fine Citizens</w:t>
+      </w:r>
+    </w:p>
+    <w:p>
+      <w:pPr>
+        <w:tabs>
+          <w:tab w:val="right" w:pos="10800"/>
+        </w:tabs>
+        <w:ind w:right="-720"/>
+        <w:jc w:val="right"/>
+        <w:rPr>
+          <w:rFonts w:cs="Segoe UI"/>
+          <w:b/>
+          <w:i/>
+          <w:spacing w:val="-3"/>
+          <w:sz w:val="22"/>
+          <w:szCs w:val="22"/>
+        </w:rPr>
+      </w:pPr>
+      <w:r>
+        <w:rPr>
+          <w:rFonts w:cs="Segoe UI"/>
+          <w:b/>
+          <w:i/>
+          <w:spacing w:val="-3"/>
+          <w:sz w:val="22"/>
+          <w:szCs w:val="22"/>
+        </w:rPr>
+        <w:t>February 2014 – March 2014</w:t>
+      </w:r>
+    </w:p>
+    <w:p>
+      <w:pPr>
+        <w:jc w:val="both"/>
+        <w:rPr>
+          <w:rFonts w:cs="Segoe UI"/>
+          <w:spacing w:val="-3"/>
+          <w:sz w:val="22"/>
+          <w:szCs w:val="22"/>
+        </w:rPr>
+        <w:sectPr>
+          <w:type w:val="continuous"/>
+          <w:pgSz w:w="12240" w:h="15840"/>
+          <w:pgMar w:top="1440" w:right="1800" w:bottom="1440" w:left="1800" w:header="720" w:footer="720" w:gutter="0"/>
+          <w:cols w:num="2" w:space="720"/>
+        </w:sectPr>
+      </w:pPr>
+    </w:p>
+    <w:p>
+      <w:pPr>
+        <w:ind w:left="-720"/>
+        <w:jc w:val="both"/>
+        <w:rPr>
+          <w:rFonts w:cs="Segoe UI"/>
+          <w:spacing w:val="-3"/>
+          <w:sz w:val="8"/>
+          <w:szCs w:val="8"/>
+        </w:rPr>
+      </w:pPr>
+    </w:p>
+    <w:p>
+      <w:pPr>
+        <w:ind w:left="-720" w:right="-720"/>
+        <w:jc w:val="both"/>
+        <w:rPr>
+          <w:rFonts w:cs="Segoe UI"/>
+          <w:spacing w:val="-3"/>
+          <w:sz w:val="22"/>
+          <w:szCs w:val="22"/>
+        </w:rPr>
+      </w:pPr>
+      <w:r>
+        <w:rPr>
+          <w:rFonts w:cs="Segoe UI"/>
+          <w:spacing w:val="-3"/>
+          <w:sz w:val="22"/>
+          <w:szCs w:val="22"/>
+        </w:rPr>
+        <w:t xml:space="preserve">Worked with designers </w:t>
+      </w:r>
+      <w:r>
+        <w:rPr>
+          <w:rFonts w:cs="Segoe UI"/>
+          <w:spacing w:val="-3"/>
+          <w:sz w:val="22"/>
+          <w:szCs w:val="22"/>
+        </w:rPr>
+        <w:t xml:space="preserve">at </w:t>
+      </w:r>
+      <w:r>
+        <w:rPr>
+          <w:rFonts w:cs="Segoe UI"/>
+          <w:spacing w:val="-3"/>
+          <w:sz w:val="22"/>
+          <w:szCs w:val="22"/>
+        </w:rPr>
+        <w:t xml:space="preserve">Fine Citizens to create a responsive microsite for the Columbus Zoo’s Africa Region (http://heartofafrica.columbuszoo.org). </w:t>
+      </w:r>
+      <w:proofErr w:type="gramStart"/>
       <w:r>
         <w:rPr>
           <w:rFonts w:cs="Segoe UI"/>
@@ -1094,7 +1688,75 @@
           <w:sz w:val="22"/>
           <w:szCs w:val="22"/>
         </w:rPr>
-        <w:t xml:space="preserve"> projects made use of HTML5, CSS3, Javascript, and Sitefinity, as well as .NET-based custom controls. The project responsibilities included:</w:t>
+        <w:t xml:space="preserve"> projects</w:t>
+      </w:r>
+      <w:proofErr w:type="gramEnd"/>
+      <w:r>
+        <w:rPr>
+          <w:rFonts w:cs="Segoe UI"/>
+          <w:spacing w:val="-3"/>
+          <w:sz w:val="22"/>
+          <w:szCs w:val="22"/>
+        </w:rPr>
+        <w:t xml:space="preserve"> made use of HTML5, CSS3, </w:t>
+      </w:r>
+      <w:proofErr w:type="spellStart"/>
+      <w:r>
+        <w:rPr>
+          <w:rFonts w:cs="Segoe UI"/>
+          <w:spacing w:val="-3"/>
+          <w:sz w:val="22"/>
+          <w:szCs w:val="22"/>
+        </w:rPr>
+        <w:t>Javascr</w:t>
+      </w:r>
+      <w:r>
+        <w:rPr>
+          <w:rFonts w:cs="Segoe UI"/>
+          <w:spacing w:val="-3"/>
+          <w:sz w:val="22"/>
+          <w:szCs w:val="22"/>
+        </w:rPr>
+        <w:t>ipt</w:t>
+      </w:r>
+      <w:proofErr w:type="spellEnd"/>
+      <w:r>
+        <w:rPr>
+          <w:rFonts w:cs="Segoe UI"/>
+          <w:spacing w:val="-3"/>
+          <w:sz w:val="22"/>
+          <w:szCs w:val="22"/>
+        </w:rPr>
+        <w:t xml:space="preserve">, and </w:t>
+      </w:r>
+      <w:proofErr w:type="spellStart"/>
+      <w:r>
+        <w:rPr>
+          <w:rFonts w:cs="Segoe UI"/>
+          <w:spacing w:val="-3"/>
+          <w:sz w:val="22"/>
+          <w:szCs w:val="22"/>
+        </w:rPr>
+        <w:t>Sitefinity</w:t>
+      </w:r>
+      <w:proofErr w:type="spellEnd"/>
+      <w:r>
+        <w:rPr>
+          <w:rFonts w:cs="Segoe UI"/>
+          <w:spacing w:val="-3"/>
+          <w:sz w:val="22"/>
+          <w:szCs w:val="22"/>
+        </w:rPr>
+        <w:t xml:space="preserve">, as well as custom </w:t>
+      </w:r>
+      <w:r>
+        <w:rPr>
+          <w:rFonts w:cs="Segoe UI"/>
+          <w:spacing w:val="-3"/>
+          <w:sz w:val="22"/>
+          <w:szCs w:val="22"/>
+        </w:rPr>
+        <w:t>.NET controls. The project responsibilities included:</w:t>
       </w:r>
     </w:p>
     <w:p>
@@ -1184,16 +1846,7 @@
           <w:sz w:val="22"/>
           <w:szCs w:val="22"/>
         </w:rPr>
-        <w:t xml:space="preserve">Graceful fallbacks </w:t>
-      </w:r>
-      <w:r>
-        <w:rPr>
-          <w:rFonts w:asciiTheme="minorHAnsi" w:hAnsiTheme="minorHAnsi" w:cs="Segoe UI"/>
-          <w:spacing w:val="-3"/>
-          <w:sz w:val="22"/>
-          <w:szCs w:val="22"/>
-        </w:rPr>
-        <w:t>for older browsers and mobile devices</w:t>
+        <w:t>Graceful fallbacks for older browsers and mobile devices</w:t>
       </w:r>
     </w:p>
     <w:p>
@@ -1219,8 +1872,19 @@
           <w:sz w:val="22"/>
           <w:szCs w:val="22"/>
         </w:rPr>
-        <w:t>Creation of custom web controls using C#.NET</w:t>
-      </w:r>
+        <w:t>Creation of custom web controls using C#</w:t>
+      </w:r>
+      <w:proofErr w:type="gramStart"/>
+      <w:r>
+        <w:rPr>
+          <w:rFonts w:asciiTheme="minorHAnsi" w:hAnsiTheme="minorHAnsi" w:cs="Segoe UI"/>
+          <w:spacing w:val="-3"/>
+          <w:sz w:val="22"/>
+          <w:szCs w:val="22"/>
+        </w:rPr>
+        <w:t>.NET</w:t>
+      </w:r>
+      <w:proofErr w:type="gramEnd"/>
     </w:p>
     <w:p>
       <w:pPr>
@@ -1245,8 +1909,19 @@
           <w:sz w:val="22"/>
           <w:szCs w:val="22"/>
         </w:rPr>
-        <w:t>Deployment of site content in Sitefinity</w:t>
-      </w:r>
+        <w:t xml:space="preserve">Deployment of site content in </w:t>
+      </w:r>
+      <w:proofErr w:type="spellStart"/>
+      <w:r>
+        <w:rPr>
+          <w:rFonts w:asciiTheme="minorHAnsi" w:hAnsiTheme="minorHAnsi" w:cs="Segoe UI"/>
+          <w:spacing w:val="-3"/>
+          <w:sz w:val="22"/>
+          <w:szCs w:val="22"/>
+        </w:rPr>
+        <w:t>Sitefinity</w:t>
+      </w:r>
+      <w:proofErr w:type="spellEnd"/>
     </w:p>
     <w:p>
       <w:pPr>
@@ -1271,7 +1946,43 @@
           <w:sz w:val="22"/>
           <w:szCs w:val="22"/>
         </w:rPr>
-        <w:t>Testing to ensure functionality and stability on multiple platforms and devices</w:t>
+        <w:t xml:space="preserve">Testing to ensure </w:t>
+      </w:r>
+      <w:r>
+        <w:rPr>
+          <w:rFonts w:asciiTheme="minorHAnsi" w:hAnsiTheme="minorHAnsi" w:cs="Segoe UI"/>
+          <w:spacing w:val="-3"/>
+          <w:sz w:val="22"/>
+          <w:szCs w:val="22"/>
+        </w:rPr>
+        <w:t xml:space="preserve">performance, </w:t>
+      </w:r>
+      <w:r>
+        <w:rPr>
+          <w:rFonts w:asciiTheme="minorHAnsi" w:hAnsiTheme="minorHAnsi" w:cs="Segoe UI"/>
+          <w:spacing w:val="-3"/>
+          <w:sz w:val="22"/>
+          <w:szCs w:val="22"/>
+        </w:rPr>
+        <w:t>functionality</w:t>
+      </w:r>
+      <w:r>
+        <w:rPr>
+          <w:rFonts w:asciiTheme="minorHAnsi" w:hAnsiTheme="minorHAnsi" w:cs="Segoe UI"/>
+          <w:spacing w:val="-3"/>
+          <w:sz w:val="22"/>
+          <w:szCs w:val="22"/>
+        </w:rPr>
+        <w:t>,</w:t>
+      </w:r>
+      <w:r>
+        <w:rPr>
+          <w:rFonts w:asciiTheme="minorHAnsi" w:hAnsiTheme="minorHAnsi" w:cs="Segoe UI"/>
+          <w:spacing w:val="-3"/>
+          <w:sz w:val="22"/>
+          <w:szCs w:val="22"/>
+        </w:rPr>
+        <w:t xml:space="preserve"> and stability on multiple platforms and devices</w:t>
       </w:r>
     </w:p>
     <w:p>
@@ -1336,7 +2047,31 @@
           <w:sz w:val="22"/>
           <w:szCs w:val="22"/>
         </w:rPr>
-        <w:t>Developer, Sitefinity Team</w:t>
+        <w:t xml:space="preserve">Developer, </w:t>
+      </w:r>
+      <w:proofErr w:type="spellStart"/>
+      <w:r>
+        <w:rPr>
+          <w:rFonts w:cs="Segoe UI"/>
+          <w:b/>
+          <w:i/>
+          <w:spacing w:val="-3"/>
+          <w:sz w:val="22"/>
+          <w:szCs w:val="22"/>
+        </w:rPr>
+        <w:t>Sitefinity</w:t>
+      </w:r>
+      <w:proofErr w:type="spellEnd"/>
+      <w:r>
+        <w:rPr>
+          <w:rFonts w:cs="Segoe UI"/>
+          <w:b/>
+          <w:i/>
+          <w:spacing w:val="-3"/>
+          <w:sz w:val="22"/>
+          <w:szCs w:val="22"/>
+        </w:rPr>
+        <w:t xml:space="preserve"> Team</w:t>
       </w:r>
     </w:p>
     <w:p>
@@ -1468,7 +2203,107 @@
           <w:sz w:val="22"/>
           <w:szCs w:val="22"/>
         </w:rPr>
-        <w:t>Worked as part of a team to migrate, create, and extend various modules and pages using Telerik Sitefinity for NiSource Inc. and its subsidiaries. Worked with ASP.NET, C#, SQL, and various web technologies including HTML, CSS, Javascript (including jQuery and jQuery UI) to migrate site content to a new platform and visual design. Created new page layouts, controls, and styles to maintain a consistent visual identity and branding across NiSource sites. The project responsibilities included:</w:t>
+        <w:t xml:space="preserve">Worked as part of a team to migrate, create, and extend various modules and pages using </w:t>
+      </w:r>
+      <w:proofErr w:type="spellStart"/>
+      <w:r>
+        <w:rPr>
+          <w:rFonts w:cs="Segoe UI"/>
+          <w:spacing w:val="-3"/>
+          <w:sz w:val="22"/>
+          <w:szCs w:val="22"/>
+        </w:rPr>
+        <w:t>Telerik</w:t>
+      </w:r>
+      <w:proofErr w:type="spellEnd"/>
+      <w:r>
+        <w:rPr>
+          <w:rFonts w:cs="Segoe UI"/>
+          <w:spacing w:val="-3"/>
+          <w:sz w:val="22"/>
+          <w:szCs w:val="22"/>
+        </w:rPr>
+        <w:t xml:space="preserve"> </w:t>
+      </w:r>
+      <w:proofErr w:type="spellStart"/>
+      <w:r>
+        <w:rPr>
+          <w:rFonts w:cs="Segoe UI"/>
+          <w:spacing w:val="-3"/>
+          <w:sz w:val="22"/>
+          <w:szCs w:val="22"/>
+        </w:rPr>
+        <w:t>Sitefinity</w:t>
+      </w:r>
+      <w:proofErr w:type="spellEnd"/>
+      <w:r>
+        <w:rPr>
+          <w:rFonts w:cs="Segoe UI"/>
+          <w:spacing w:val="-3"/>
+          <w:sz w:val="22"/>
+          <w:szCs w:val="22"/>
+        </w:rPr>
+        <w:t xml:space="preserve"> for NiSource Inc. and its subsidiaries. Worked with ASP.NET, C#, SQL, and various web technologies including HTML, CSS, </w:t>
+      </w:r>
+      <w:proofErr w:type="spellStart"/>
+      <w:r>
+        <w:rPr>
+          <w:rFonts w:cs="Segoe UI"/>
+          <w:spacing w:val="-3"/>
+          <w:sz w:val="22"/>
+          <w:szCs w:val="22"/>
+        </w:rPr>
+        <w:t>Javascript</w:t>
+      </w:r>
+      <w:proofErr w:type="spellEnd"/>
+      <w:r>
+        <w:rPr>
+          <w:rFonts w:cs="Segoe UI"/>
+          <w:spacing w:val="-3"/>
+          <w:sz w:val="22"/>
+          <w:szCs w:val="22"/>
+        </w:rPr>
+        <w:t xml:space="preserve"> (including </w:t>
+      </w:r>
+      <w:proofErr w:type="spellStart"/>
+      <w:r>
+        <w:rPr>
+          <w:rFonts w:cs="Segoe UI"/>
+          <w:spacing w:val="-3"/>
+          <w:sz w:val="22"/>
+          <w:szCs w:val="22"/>
+        </w:rPr>
+        <w:t>jQuery</w:t>
+      </w:r>
+      <w:proofErr w:type="spellEnd"/>
+      <w:r>
+        <w:rPr>
+          <w:rFonts w:cs="Segoe UI"/>
+          <w:spacing w:val="-3"/>
+          <w:sz w:val="22"/>
+          <w:szCs w:val="22"/>
+        </w:rPr>
+        <w:t xml:space="preserve"> and </w:t>
+      </w:r>
+      <w:proofErr w:type="spellStart"/>
+      <w:r>
+        <w:rPr>
+          <w:rFonts w:cs="Segoe UI"/>
+          <w:spacing w:val="-3"/>
+          <w:sz w:val="22"/>
+          <w:szCs w:val="22"/>
+        </w:rPr>
+        <w:t>jQuery</w:t>
+      </w:r>
+      <w:proofErr w:type="spellEnd"/>
+      <w:r>
+        <w:rPr>
+          <w:rFonts w:cs="Segoe UI"/>
+          <w:spacing w:val="-3"/>
+          <w:sz w:val="22"/>
+          <w:szCs w:val="22"/>
+        </w:rPr>
+        <w:t xml:space="preserve"> UI) to migrate site content to a new platform and visual design. Created new page layouts, controls, and styles to maintain a consistent visual identity and branding across NiSource sites. The project responsibilities included:</w:t>
       </w:r>
     </w:p>
     <w:p>
@@ -1706,6 +2541,29 @@
     </w:p>
     <w:p>
       <w:pPr>
+        <w:rPr>
+          <w:rFonts w:cs="Segoe UI"/>
+          <w:b/>
+          <w:i/>
+          <w:spacing w:val="-3"/>
+          <w:sz w:val="22"/>
+          <w:szCs w:val="22"/>
+        </w:rPr>
+      </w:pPr>
+      <w:r>
+        <w:rPr>
+          <w:rFonts w:cs="Segoe UI"/>
+          <w:b/>
+          <w:i/>
+          <w:spacing w:val="-3"/>
+          <w:sz w:val="22"/>
+          <w:szCs w:val="22"/>
+        </w:rPr>
+        <w:br w:type="page"/>
+      </w:r>
+    </w:p>
+    <w:p>
+      <w:pPr>
         <w:tabs>
           <w:tab w:val="right" w:pos="10800"/>
         </w:tabs>
@@ -1773,8 +2631,21 @@
           <w:sz w:val="22"/>
           <w:szCs w:val="22"/>
         </w:rPr>
-        <w:t>HMB eGrants</w:t>
-      </w:r>
+        <w:t xml:space="preserve">HMB </w:t>
+      </w:r>
+      <w:proofErr w:type="spellStart"/>
+      <w:r>
+        <w:rPr>
+          <w:rFonts w:cs="Segoe UI"/>
+          <w:b/>
+          <w:i/>
+          <w:spacing w:val="-3"/>
+          <w:sz w:val="22"/>
+          <w:szCs w:val="22"/>
+        </w:rPr>
+        <w:t>eGrants</w:t>
+      </w:r>
+      <w:proofErr w:type="spellEnd"/>
     </w:p>
     <w:p>
       <w:pPr>
@@ -1850,7 +2721,27 @@
           <w:sz w:val="22"/>
           <w:szCs w:val="22"/>
         </w:rPr>
-        <w:t>Worked as part of a team to create, maintain and enhance educational grants management software for various state departments of education. Paul worked with ASP.NET, C#, SQL, and various web technologies including HTML, CSS and Javascript to add value to new and existing applications. The project responsibilities included:</w:t>
+        <w:t xml:space="preserve">Worked as part of a team to create, maintain and enhance educational grants management software for various state departments of education. Paul worked with ASP.NET, C#, SQL, and various web technologies including HTML, CSS and </w:t>
+      </w:r>
+      <w:proofErr w:type="spellStart"/>
+      <w:r>
+        <w:rPr>
+          <w:rFonts w:cs="Segoe UI"/>
+          <w:spacing w:val="-3"/>
+          <w:sz w:val="22"/>
+          <w:szCs w:val="22"/>
+        </w:rPr>
+        <w:t>Javascript</w:t>
+      </w:r>
+      <w:proofErr w:type="spellEnd"/>
+      <w:r>
+        <w:rPr>
+          <w:rFonts w:cs="Segoe UI"/>
+          <w:spacing w:val="-3"/>
+          <w:sz w:val="22"/>
+          <w:szCs w:val="22"/>
+        </w:rPr>
+        <w:t xml:space="preserve"> to add value to new and existing applications. The project responsibilities included:</w:t>
       </w:r>
     </w:p>
     <w:p>
@@ -1914,7 +2805,7 @@
           <w:sz w:val="22"/>
           <w:szCs w:val="22"/>
         </w:rPr>
-        <w:t>Debugging applications and documentation of problems and solutions</w:t>
+        <w:t>Testing to ensure functionality and stability</w:t>
       </w:r>
     </w:p>
     <w:p>
@@ -1940,7 +2831,7 @@
           <w:sz w:val="22"/>
           <w:szCs w:val="22"/>
         </w:rPr>
-        <w:t>Testing to ensure functionality and stability</w:t>
+        <w:t>Managing and working with SQL databases to ensure proper functionality</w:t>
       </w:r>
     </w:p>
     <w:p>
@@ -1966,7 +2857,7 @@
           <w:sz w:val="22"/>
           <w:szCs w:val="22"/>
         </w:rPr>
-        <w:t>Managing and working with SQL databases to ensure proper functionality</w:t>
+        <w:t>Modifying various page styles and functionality to ensure correct page presentation</w:t>
       </w:r>
     </w:p>
     <w:p>
@@ -1992,8 +2883,298 @@
           <w:sz w:val="22"/>
           <w:szCs w:val="22"/>
         </w:rPr>
-        <w:t>Modifying various page styles and functionality to ensure correct page presentation</w:t>
-      </w:r>
+        <w:t xml:space="preserve">Creation of documents and signage for use by team </w:t>
+      </w:r>
+      <w:r>
+        <w:rPr>
+          <w:rFonts w:asciiTheme="minorHAnsi" w:hAnsiTheme="minorHAnsi" w:cs="Segoe UI"/>
+          <w:spacing w:val="-3"/>
+          <w:sz w:val="22"/>
+          <w:szCs w:val="22"/>
+        </w:rPr>
+        <w:t>for</w:t>
+      </w:r>
+      <w:r>
+        <w:rPr>
+          <w:rFonts w:asciiTheme="minorHAnsi" w:hAnsiTheme="minorHAnsi" w:cs="Segoe UI"/>
+          <w:spacing w:val="-3"/>
+          <w:sz w:val="22"/>
+          <w:szCs w:val="22"/>
+        </w:rPr>
+        <w:t xml:space="preserve"> training and publicity</w:t>
+      </w:r>
+    </w:p>
+    <w:p>
+      <w:pPr>
+        <w:tabs>
+          <w:tab w:val="right" w:pos="10800"/>
+        </w:tabs>
+        <w:jc w:val="both"/>
+        <w:rPr>
+          <w:rFonts w:cs="Segoe UI"/>
+          <w:b/>
+          <w:i/>
+          <w:spacing w:val="-3"/>
+          <w:sz w:val="22"/>
+          <w:szCs w:val="22"/>
+        </w:rPr>
+      </w:pPr>
+    </w:p>
+    <w:p>
+      <w:pPr>
+        <w:rPr>
+          <w:rFonts w:cs="Segoe UI"/>
+          <w:b/>
+          <w:i/>
+          <w:spacing w:val="-3"/>
+          <w:sz w:val="22"/>
+          <w:szCs w:val="22"/>
+        </w:rPr>
+      </w:pPr>
+    </w:p>
+    <w:p>
+      <w:pPr>
+        <w:tabs>
+          <w:tab w:val="right" w:pos="10800"/>
+        </w:tabs>
+        <w:jc w:val="both"/>
+        <w:rPr>
+          <w:rFonts w:cs="Segoe UI"/>
+          <w:b/>
+          <w:i/>
+          <w:spacing w:val="-3"/>
+          <w:sz w:val="22"/>
+          <w:szCs w:val="22"/>
+        </w:rPr>
+        <w:sectPr>
+          <w:type w:val="continuous"/>
+          <w:pgSz w:w="12240" w:h="15840"/>
+          <w:pgMar w:top="1440" w:right="1800" w:bottom="1440" w:left="1800" w:header="720" w:footer="720" w:gutter="0"/>
+          <w:cols w:space="720"/>
+        </w:sectPr>
+      </w:pPr>
+    </w:p>
+    <w:p>
+      <w:pPr>
+        <w:tabs>
+          <w:tab w:val="right" w:pos="10800"/>
+        </w:tabs>
+        <w:ind w:left="-720"/>
+        <w:jc w:val="both"/>
+        <w:rPr>
+          <w:rFonts w:cs="Segoe UI"/>
+          <w:b/>
+          <w:i/>
+          <w:spacing w:val="-3"/>
+          <w:sz w:val="22"/>
+          <w:szCs w:val="22"/>
+        </w:rPr>
+      </w:pPr>
+      <w:r>
+        <w:rPr>
+          <w:rFonts w:cs="Segoe UI"/>
+          <w:b/>
+          <w:i/>
+          <w:spacing w:val="-3"/>
+          <w:sz w:val="22"/>
+          <w:szCs w:val="22"/>
+        </w:rPr>
+        <w:t>Web Developer</w:t>
+      </w:r>
+    </w:p>
+    <w:p>
+      <w:pPr>
+        <w:tabs>
+          <w:tab w:val="right" w:pos="10800"/>
+        </w:tabs>
+        <w:jc w:val="both"/>
+        <w:rPr>
+          <w:rFonts w:cs="Segoe UI"/>
+          <w:b/>
+          <w:i/>
+          <w:spacing w:val="-3"/>
+          <w:sz w:val="22"/>
+          <w:szCs w:val="22"/>
+        </w:rPr>
+      </w:pPr>
+    </w:p>
+    <w:p>
+      <w:pPr>
+        <w:tabs>
+          <w:tab w:val="right" w:pos="10800"/>
+        </w:tabs>
+        <w:ind w:right="-720"/>
+        <w:jc w:val="right"/>
+        <w:rPr>
+          <w:rFonts w:cs="Segoe UI"/>
+          <w:b/>
+          <w:i/>
+          <w:spacing w:val="-3"/>
+          <w:sz w:val="22"/>
+          <w:szCs w:val="22"/>
+        </w:rPr>
+      </w:pPr>
+      <w:r>
+        <w:rPr>
+          <w:rFonts w:cs="Segoe UI"/>
+          <w:b/>
+          <w:i/>
+          <w:spacing w:val="-3"/>
+          <w:sz w:val="22"/>
+          <w:szCs w:val="22"/>
+        </w:rPr>
+        <w:t>Ohio Attorney General’s Office</w:t>
+      </w:r>
+    </w:p>
+    <w:p>
+      <w:pPr>
+        <w:tabs>
+          <w:tab w:val="right" w:pos="10800"/>
+        </w:tabs>
+        <w:ind w:right="-720"/>
+        <w:jc w:val="right"/>
+        <w:rPr>
+          <w:rFonts w:cs="Segoe UI"/>
+          <w:b/>
+          <w:i/>
+          <w:spacing w:val="-3"/>
+          <w:sz w:val="22"/>
+          <w:szCs w:val="22"/>
+        </w:rPr>
+      </w:pPr>
+      <w:r>
+        <w:rPr>
+          <w:rFonts w:cs="Segoe UI"/>
+          <w:b/>
+          <w:i/>
+          <w:spacing w:val="-3"/>
+          <w:sz w:val="22"/>
+          <w:szCs w:val="22"/>
+        </w:rPr>
+        <w:t>June 2012 – September 2012</w:t>
+      </w:r>
+    </w:p>
+    <w:p>
+      <w:pPr>
+        <w:jc w:val="both"/>
+        <w:rPr>
+          <w:rFonts w:cs="Segoe UI"/>
+          <w:spacing w:val="-3"/>
+          <w:sz w:val="22"/>
+          <w:szCs w:val="22"/>
+        </w:rPr>
+        <w:sectPr>
+          <w:type w:val="continuous"/>
+          <w:pgSz w:w="12240" w:h="15840"/>
+          <w:pgMar w:top="1440" w:right="1800" w:bottom="1440" w:left="1800" w:header="720" w:footer="720" w:gutter="0"/>
+          <w:cols w:num="2" w:space="720"/>
+        </w:sectPr>
+      </w:pPr>
+    </w:p>
+    <w:p>
+      <w:pPr>
+        <w:ind w:left="-720"/>
+        <w:jc w:val="both"/>
+        <w:rPr>
+          <w:rFonts w:cs="Segoe UI"/>
+          <w:spacing w:val="-3"/>
+          <w:sz w:val="8"/>
+          <w:szCs w:val="8"/>
+        </w:rPr>
+      </w:pPr>
+    </w:p>
+    <w:p>
+      <w:pPr>
+        <w:ind w:left="-720"/>
+        <w:jc w:val="both"/>
+        <w:rPr>
+          <w:rFonts w:cs="Segoe UI"/>
+          <w:spacing w:val="-3"/>
+          <w:sz w:val="22"/>
+          <w:szCs w:val="22"/>
+        </w:rPr>
+      </w:pPr>
+      <w:r>
+        <w:rPr>
+          <w:rFonts w:cs="Segoe UI"/>
+          <w:spacing w:val="-3"/>
+          <w:sz w:val="22"/>
+          <w:szCs w:val="22"/>
+        </w:rPr>
+        <w:t xml:space="preserve">Worked as part of a team charged with migrating the website of the Ohio Attorney General to a new design. Paul worked with </w:t>
+      </w:r>
+      <w:proofErr w:type="spellStart"/>
+      <w:r>
+        <w:rPr>
+          <w:rFonts w:cs="Segoe UI"/>
+          <w:spacing w:val="-3"/>
+          <w:sz w:val="22"/>
+          <w:szCs w:val="22"/>
+        </w:rPr>
+        <w:t>Kentico</w:t>
+      </w:r>
+      <w:proofErr w:type="spellEnd"/>
+      <w:r>
+        <w:rPr>
+          <w:rFonts w:cs="Segoe UI"/>
+          <w:spacing w:val="-3"/>
+          <w:sz w:val="22"/>
+          <w:szCs w:val="22"/>
+        </w:rPr>
+        <w:t xml:space="preserve"> Web CMS, ASP.NET, HTML, CSS, </w:t>
+      </w:r>
+      <w:proofErr w:type="spellStart"/>
+      <w:r>
+        <w:rPr>
+          <w:rFonts w:cs="Segoe UI"/>
+          <w:spacing w:val="-3"/>
+          <w:sz w:val="22"/>
+          <w:szCs w:val="22"/>
+        </w:rPr>
+        <w:t>Javascript</w:t>
+      </w:r>
+      <w:proofErr w:type="spellEnd"/>
+      <w:r>
+        <w:rPr>
+          <w:rFonts w:cs="Segoe UI"/>
+          <w:spacing w:val="-3"/>
+          <w:sz w:val="22"/>
+          <w:szCs w:val="22"/>
+        </w:rPr>
+        <w:t xml:space="preserve">, and </w:t>
+      </w:r>
+      <w:proofErr w:type="spellStart"/>
+      <w:r>
+        <w:rPr>
+          <w:rFonts w:cs="Segoe UI"/>
+          <w:spacing w:val="-3"/>
+          <w:sz w:val="22"/>
+          <w:szCs w:val="22"/>
+        </w:rPr>
+        <w:t>jQuery</w:t>
+      </w:r>
+      <w:proofErr w:type="spellEnd"/>
+      <w:r>
+        <w:rPr>
+          <w:rFonts w:cs="Segoe UI"/>
+          <w:spacing w:val="-3"/>
+          <w:sz w:val="22"/>
+          <w:szCs w:val="22"/>
+        </w:rPr>
+        <w:t xml:space="preserve"> to create a functional website to specifications. The project responsibilities included:</w:t>
+      </w:r>
+    </w:p>
+    <w:p>
+      <w:pPr>
+        <w:ind w:left="-720"/>
+        <w:jc w:val="both"/>
+        <w:rPr>
+          <w:rFonts w:cs="Segoe UI"/>
+          <w:spacing w:val="-3"/>
+          <w:sz w:val="8"/>
+          <w:szCs w:val="8"/>
+        </w:rPr>
+      </w:pPr>
     </w:p>
     <w:p>
       <w:pPr>
@@ -2018,248 +3199,8 @@
           <w:sz w:val="22"/>
           <w:szCs w:val="22"/>
         </w:rPr>
-        <w:t>Creation of documents and signage for use by team in training and publicity</w:t>
-      </w:r>
-    </w:p>
-    <w:p>
-      <w:pPr>
-        <w:tabs>
-          <w:tab w:val="right" w:pos="10800"/>
-        </w:tabs>
-        <w:jc w:val="both"/>
-        <w:rPr>
-          <w:rFonts w:cs="Segoe UI"/>
-          <w:b/>
-          <w:i/>
-          <w:spacing w:val="-3"/>
-          <w:sz w:val="22"/>
-          <w:szCs w:val="22"/>
-        </w:rPr>
-      </w:pPr>
-    </w:p>
-    <w:p>
-      <w:pPr>
-        <w:rPr>
-          <w:rFonts w:cs="Segoe UI"/>
-          <w:b/>
-          <w:i/>
-          <w:spacing w:val="-3"/>
-          <w:sz w:val="22"/>
-          <w:szCs w:val="22"/>
-        </w:rPr>
-      </w:pPr>
-    </w:p>
-    <w:p>
-      <w:pPr>
-        <w:tabs>
-          <w:tab w:val="right" w:pos="10800"/>
-        </w:tabs>
-        <w:jc w:val="both"/>
-        <w:rPr>
-          <w:rFonts w:cs="Segoe UI"/>
-          <w:b/>
-          <w:i/>
-          <w:spacing w:val="-3"/>
-          <w:sz w:val="22"/>
-          <w:szCs w:val="22"/>
-        </w:rPr>
-        <w:sectPr>
-          <w:type w:val="continuous"/>
-          <w:pgSz w:w="12240" w:h="15840"/>
-          <w:pgMar w:top="1440" w:right="1800" w:bottom="1440" w:left="1800" w:header="720" w:footer="720" w:gutter="0"/>
-          <w:cols w:space="720"/>
-        </w:sectPr>
-      </w:pPr>
-    </w:p>
-    <w:p>
-      <w:pPr>
-        <w:tabs>
-          <w:tab w:val="right" w:pos="10800"/>
-        </w:tabs>
-        <w:ind w:left="-720"/>
-        <w:jc w:val="both"/>
-        <w:rPr>
-          <w:rFonts w:cs="Segoe UI"/>
-          <w:b/>
-          <w:i/>
-          <w:spacing w:val="-3"/>
-          <w:sz w:val="22"/>
-          <w:szCs w:val="22"/>
-        </w:rPr>
-      </w:pPr>
-      <w:r>
-        <w:rPr>
-          <w:rFonts w:cs="Segoe UI"/>
-          <w:b/>
-          <w:i/>
-          <w:spacing w:val="-3"/>
-          <w:sz w:val="22"/>
-          <w:szCs w:val="22"/>
-        </w:rPr>
-        <w:br w:type="page"/>
-      </w:r>
-    </w:p>
-    <w:p>
-      <w:pPr>
-        <w:tabs>
-          <w:tab w:val="right" w:pos="10800"/>
-        </w:tabs>
-        <w:ind w:left="-720"/>
-        <w:jc w:val="both"/>
-        <w:rPr>
-          <w:rFonts w:cs="Segoe UI"/>
-          <w:b/>
-          <w:i/>
-          <w:spacing w:val="-3"/>
-          <w:sz w:val="22"/>
-          <w:szCs w:val="22"/>
-        </w:rPr>
-      </w:pPr>
-      <w:r>
-        <w:rPr>
-          <w:rFonts w:cs="Segoe UI"/>
-          <w:b/>
-          <w:i/>
-          <w:spacing w:val="-3"/>
-          <w:sz w:val="22"/>
-          <w:szCs w:val="22"/>
-        </w:rPr>
-        <w:t>Web Developer</w:t>
-      </w:r>
-    </w:p>
-    <w:p>
-      <w:pPr>
-        <w:tabs>
-          <w:tab w:val="right" w:pos="10800"/>
-        </w:tabs>
-        <w:jc w:val="both"/>
-        <w:rPr>
-          <w:rFonts w:cs="Segoe UI"/>
-          <w:b/>
-          <w:i/>
-          <w:spacing w:val="-3"/>
-          <w:sz w:val="22"/>
-          <w:szCs w:val="22"/>
-        </w:rPr>
-      </w:pPr>
-    </w:p>
-    <w:p>
-      <w:pPr>
-        <w:tabs>
-          <w:tab w:val="right" w:pos="10800"/>
-        </w:tabs>
-        <w:ind w:right="-720"/>
-        <w:jc w:val="right"/>
-        <w:rPr>
-          <w:rFonts w:cs="Segoe UI"/>
-          <w:b/>
-          <w:i/>
-          <w:spacing w:val="-3"/>
-          <w:sz w:val="22"/>
-          <w:szCs w:val="22"/>
-        </w:rPr>
-      </w:pPr>
-      <w:r>
-        <w:rPr>
-          <w:rFonts w:cs="Segoe UI"/>
-          <w:b/>
-          <w:i/>
-          <w:spacing w:val="-3"/>
-          <w:sz w:val="22"/>
-          <w:szCs w:val="22"/>
-        </w:rPr>
-        <w:t>Ohio Attorney General’s Office</w:t>
-      </w:r>
-    </w:p>
-    <w:p>
-      <w:pPr>
-        <w:tabs>
-          <w:tab w:val="right" w:pos="10800"/>
-        </w:tabs>
-        <w:ind w:right="-720"/>
-        <w:jc w:val="right"/>
-        <w:rPr>
-          <w:rFonts w:cs="Segoe UI"/>
-          <w:b/>
-          <w:i/>
-          <w:spacing w:val="-3"/>
-          <w:sz w:val="22"/>
-          <w:szCs w:val="22"/>
-        </w:rPr>
-      </w:pPr>
-      <w:r>
-        <w:rPr>
-          <w:rFonts w:cs="Segoe UI"/>
-          <w:b/>
-          <w:i/>
-          <w:spacing w:val="-3"/>
-          <w:sz w:val="22"/>
-          <w:szCs w:val="22"/>
-        </w:rPr>
-        <w:t>June 2012 – September 2012</w:t>
-      </w:r>
-    </w:p>
-    <w:p>
-      <w:pPr>
-        <w:jc w:val="both"/>
-        <w:rPr>
-          <w:rFonts w:cs="Segoe UI"/>
-          <w:spacing w:val="-3"/>
-          <w:sz w:val="22"/>
-          <w:szCs w:val="22"/>
-        </w:rPr>
-        <w:sectPr>
-          <w:type w:val="continuous"/>
-          <w:pgSz w:w="12240" w:h="15840"/>
-          <w:pgMar w:top="1440" w:right="1800" w:bottom="1440" w:left="1800" w:header="720" w:footer="720" w:gutter="0"/>
-          <w:cols w:num="2" w:space="720"/>
-        </w:sectPr>
-      </w:pPr>
-    </w:p>
-    <w:p>
-      <w:pPr>
-        <w:ind w:left="-720"/>
-        <w:jc w:val="both"/>
-        <w:rPr>
-          <w:rFonts w:cs="Segoe UI"/>
-          <w:spacing w:val="-3"/>
-          <w:sz w:val="8"/>
-          <w:szCs w:val="8"/>
-        </w:rPr>
-      </w:pPr>
-    </w:p>
-    <w:p>
-      <w:pPr>
-        <w:ind w:left="-720"/>
-        <w:jc w:val="both"/>
-        <w:rPr>
-          <w:rFonts w:cs="Segoe UI"/>
-          <w:spacing w:val="-3"/>
-          <w:sz w:val="22"/>
-          <w:szCs w:val="22"/>
-        </w:rPr>
-      </w:pPr>
-      <w:r>
-        <w:rPr>
-          <w:rFonts w:cs="Segoe UI"/>
-          <w:spacing w:val="-3"/>
-          <w:sz w:val="22"/>
-          <w:szCs w:val="22"/>
-        </w:rPr>
-        <w:t>Worked as part of a team charged with migrating the website of the Ohio Attorney General to a new design. Paul worked with Kentico Web CMS, ASP.NET, HTML, CSS, Javascript, and jQuery to create a functional website to specifications. The project responsibilities included:</w:t>
-      </w:r>
-    </w:p>
-    <w:p>
-      <w:pPr>
-        <w:ind w:left="-720"/>
-        <w:jc w:val="both"/>
-        <w:rPr>
-          <w:rFonts w:cs="Segoe UI"/>
-          <w:spacing w:val="-3"/>
-          <w:sz w:val="8"/>
-          <w:szCs w:val="8"/>
-        </w:rPr>
-      </w:pPr>
+        <w:t>Migration of site content to new design</w:t>
+      </w:r>
     </w:p>
     <w:p>
       <w:pPr>
@@ -2284,7 +3225,7 @@
           <w:sz w:val="22"/>
           <w:szCs w:val="22"/>
         </w:rPr>
-        <w:t>Migration of site content to new design</w:t>
+        <w:t>Extensive testing to ensure site functionality and stability</w:t>
       </w:r>
     </w:p>
     <w:p>
@@ -2310,114 +3251,7 @@
           <w:sz w:val="22"/>
           <w:szCs w:val="22"/>
         </w:rPr>
-        <w:t>Extensive testing to ensure site functionality and stability</w:t>
-      </w:r>
-    </w:p>
-    <w:p>
-      <w:pPr>
-        <w:pStyle w:val="ListParagraph"/>
-        <w:numPr>
-          <w:ilvl w:val="0"/>
-          <w:numId w:val="1"/>
-        </w:numPr>
-        <w:ind w:left="0" w:right="-720"/>
-        <w:jc w:val="both"/>
-        <w:rPr>
-          <w:rFonts w:asciiTheme="minorHAnsi" w:hAnsiTheme="minorHAnsi" w:cs="Segoe UI"/>
-          <w:spacing w:val="-3"/>
-          <w:sz w:val="22"/>
-          <w:szCs w:val="22"/>
-        </w:rPr>
-      </w:pPr>
-      <w:r>
-        <w:rPr>
-          <w:rFonts w:asciiTheme="minorHAnsi" w:hAnsiTheme="minorHAnsi" w:cs="Segoe UI"/>
-          <w:spacing w:val="-3"/>
-          <w:sz w:val="22"/>
-          <w:szCs w:val="22"/>
-        </w:rPr>
         <w:t>Documenting development and system architecture for use by Attorney General’s Office staff</w:t>
-      </w:r>
-    </w:p>
-    <w:p>
-      <w:pPr>
-        <w:pStyle w:val="ListParagraph"/>
-        <w:numPr>
-          <w:ilvl w:val="0"/>
-          <w:numId w:val="1"/>
-        </w:numPr>
-        <w:ind w:left="0" w:right="-720"/>
-        <w:jc w:val="both"/>
-        <w:rPr>
-          <w:rFonts w:asciiTheme="minorHAnsi" w:hAnsiTheme="minorHAnsi" w:cs="Segoe UI"/>
-          <w:spacing w:val="-3"/>
-          <w:sz w:val="22"/>
-          <w:szCs w:val="22"/>
-        </w:rPr>
-      </w:pPr>
-      <w:r>
-        <w:rPr>
-          <w:rFonts w:asciiTheme="minorHAnsi" w:hAnsiTheme="minorHAnsi" w:cs="Segoe UI"/>
-          <w:spacing w:val="-3"/>
-          <w:sz w:val="22"/>
-          <w:szCs w:val="22"/>
-        </w:rPr>
-        <w:t>Working with other developers to create and modify site elements for use with new design</w:t>
-      </w:r>
-    </w:p>
-    <w:p>
-      <w:pPr>
-        <w:pStyle w:val="ListParagraph"/>
-        <w:numPr>
-          <w:ilvl w:val="0"/>
-          <w:numId w:val="1"/>
-        </w:numPr>
-        <w:ind w:left="0" w:right="-720"/>
-        <w:jc w:val="both"/>
-        <w:rPr>
-          <w:rFonts w:asciiTheme="minorHAnsi" w:hAnsiTheme="minorHAnsi" w:cs="Segoe UI"/>
-          <w:spacing w:val="-3"/>
-          <w:sz w:val="22"/>
-          <w:szCs w:val="22"/>
-        </w:rPr>
-      </w:pPr>
-      <w:r>
-        <w:rPr>
-          <w:rFonts w:asciiTheme="minorHAnsi" w:hAnsiTheme="minorHAnsi" w:cs="Segoe UI"/>
-          <w:spacing w:val="-3"/>
-          <w:sz w:val="22"/>
-          <w:szCs w:val="22"/>
-        </w:rPr>
-        <w:t>Development of deployment system used to transition website across multiple servers</w:t>
-      </w:r>
-    </w:p>
-    <w:p>
-      <w:pPr>
-        <w:pStyle w:val="ListParagraph"/>
-        <w:numPr>
-          <w:ilvl w:val="0"/>
-          <w:numId w:val="1"/>
-        </w:numPr>
-        <w:tabs>
-          <w:tab w:val="right" w:pos="10800"/>
-        </w:tabs>
-        <w:ind w:left="0" w:right="-720"/>
-        <w:jc w:val="both"/>
-        <w:rPr>
-          <w:rFonts w:asciiTheme="minorHAnsi" w:hAnsiTheme="minorHAnsi" w:cs="Segoe UI"/>
-          <w:spacing w:val="-3"/>
-          <w:sz w:val="22"/>
-          <w:szCs w:val="22"/>
-        </w:rPr>
-      </w:pPr>
-      <w:r>
-        <w:rPr>
-          <w:rFonts w:asciiTheme="minorHAnsi" w:hAnsiTheme="minorHAnsi" w:cs="Segoe UI"/>
-          <w:spacing w:val="-3"/>
-          <w:sz w:val="22"/>
-          <w:szCs w:val="22"/>
-        </w:rPr>
-        <w:t>Migrating required website form data to the new site database using SQL 2008</w:t>
       </w:r>
     </w:p>
     <w:p>
@@ -2616,7 +3450,87 @@
           <w:sz w:val="22"/>
           <w:szCs w:val="22"/>
         </w:rPr>
-        <w:t>Paul worked as part of a team of 4 developers to create mobile applications for iOS and Android using Eclipse, Xcode and several external libraries and frameworks. As part of this team, Paul worked in an Agile development environment to create an iOS app which displayed a map of the BGSU campus and provided information about various locations, including facilities and directions. This project also included the creation of a database for use in processing location information. The project responsibilities included:</w:t>
+        <w:t xml:space="preserve">Paul worked as part of a team of 4 developers to create mobile applications for </w:t>
+      </w:r>
+      <w:proofErr w:type="spellStart"/>
+      <w:r>
+        <w:rPr>
+          <w:rFonts w:cs="Segoe UI"/>
+          <w:spacing w:val="-3"/>
+          <w:sz w:val="22"/>
+          <w:szCs w:val="22"/>
+        </w:rPr>
+        <w:t>iOS</w:t>
+      </w:r>
+      <w:proofErr w:type="spellEnd"/>
+      <w:r>
+        <w:rPr>
+          <w:rFonts w:cs="Segoe UI"/>
+          <w:spacing w:val="-3"/>
+          <w:sz w:val="22"/>
+          <w:szCs w:val="22"/>
+        </w:rPr>
+        <w:t xml:space="preserve"> and Android using Eclipse, </w:t>
+      </w:r>
+      <w:proofErr w:type="spellStart"/>
+      <w:r>
+        <w:rPr>
+          <w:rFonts w:cs="Segoe UI"/>
+          <w:spacing w:val="-3"/>
+          <w:sz w:val="22"/>
+          <w:szCs w:val="22"/>
+        </w:rPr>
+        <w:t>Xcode</w:t>
+      </w:r>
+      <w:proofErr w:type="spellEnd"/>
+      <w:r>
+        <w:rPr>
+          <w:rFonts w:cs="Segoe UI"/>
+          <w:spacing w:val="-3"/>
+          <w:sz w:val="22"/>
+          <w:szCs w:val="22"/>
+        </w:rPr>
+        <w:t xml:space="preserve"> and several external libraries and frameworks. As part of this team, Paul worked in an </w:t>
+      </w:r>
+      <w:proofErr w:type="gramStart"/>
+      <w:r>
+        <w:rPr>
+          <w:rFonts w:cs="Segoe UI"/>
+          <w:spacing w:val="-3"/>
+          <w:sz w:val="22"/>
+          <w:szCs w:val="22"/>
+        </w:rPr>
+        <w:t>Agile</w:t>
+      </w:r>
+      <w:proofErr w:type="gramEnd"/>
+      <w:r>
+        <w:rPr>
+          <w:rFonts w:cs="Segoe UI"/>
+          <w:spacing w:val="-3"/>
+          <w:sz w:val="22"/>
+          <w:szCs w:val="22"/>
+        </w:rPr>
+        <w:t xml:space="preserve"> development environment to create an </w:t>
+      </w:r>
+      <w:proofErr w:type="spellStart"/>
+      <w:r>
+        <w:rPr>
+          <w:rFonts w:cs="Segoe UI"/>
+          <w:spacing w:val="-3"/>
+          <w:sz w:val="22"/>
+          <w:szCs w:val="22"/>
+        </w:rPr>
+        <w:t>iOS</w:t>
+      </w:r>
+      <w:proofErr w:type="spellEnd"/>
+      <w:r>
+        <w:rPr>
+          <w:rFonts w:cs="Segoe UI"/>
+          <w:spacing w:val="-3"/>
+          <w:sz w:val="22"/>
+          <w:szCs w:val="22"/>
+        </w:rPr>
+        <w:t xml:space="preserve"> app which displayed a map of the BGSU campus and provided information about various locations, including facilities and directions. This project also included the creation of a database for use in processing location information. The project responsibilities included:</w:t>
       </w:r>
     </w:p>
     <w:p>
@@ -2654,7 +3568,27 @@
           <w:sz w:val="22"/>
           <w:szCs w:val="22"/>
         </w:rPr>
-        <w:t>Creation of a map application for iOS for use by the students, faculty and visitors of BGSU. Basic interaction design, prototyping, testing</w:t>
+        <w:t xml:space="preserve">Creation of a map application for </w:t>
+      </w:r>
+      <w:proofErr w:type="spellStart"/>
+      <w:r>
+        <w:rPr>
+          <w:rFonts w:asciiTheme="minorHAnsi" w:hAnsiTheme="minorHAnsi" w:cs="Segoe UI"/>
+          <w:spacing w:val="-3"/>
+          <w:sz w:val="22"/>
+          <w:szCs w:val="22"/>
+        </w:rPr>
+        <w:t>iOS</w:t>
+      </w:r>
+      <w:proofErr w:type="spellEnd"/>
+      <w:r>
+        <w:rPr>
+          <w:rFonts w:asciiTheme="minorHAnsi" w:hAnsiTheme="minorHAnsi" w:cs="Segoe UI"/>
+          <w:spacing w:val="-3"/>
+          <w:sz w:val="22"/>
+          <w:szCs w:val="22"/>
+        </w:rPr>
+        <w:t xml:space="preserve"> for use by the students, faculty and visitors of BGSU. Basic interaction design, prototyping, testing</w:t>
       </w:r>
     </w:p>
     <w:p>
@@ -2707,7 +3641,27 @@
           <w:sz w:val="22"/>
           <w:szCs w:val="22"/>
         </w:rPr>
-        <w:t>Populating a database of location data and pulling data from this database to populate maps, lists, informational pages and for use with geolocation services</w:t>
+        <w:t xml:space="preserve">Populating a database of location data and pulling data from this database to populate maps, lists, informational pages and for use with </w:t>
+      </w:r>
+      <w:proofErr w:type="spellStart"/>
+      <w:r>
+        <w:rPr>
+          <w:rFonts w:asciiTheme="minorHAnsi" w:hAnsiTheme="minorHAnsi" w:cs="Segoe UI"/>
+          <w:spacing w:val="-3"/>
+          <w:sz w:val="22"/>
+          <w:szCs w:val="22"/>
+        </w:rPr>
+        <w:t>geolocation</w:t>
+      </w:r>
+      <w:proofErr w:type="spellEnd"/>
+      <w:r>
+        <w:rPr>
+          <w:rFonts w:asciiTheme="minorHAnsi" w:hAnsiTheme="minorHAnsi" w:cs="Segoe UI"/>
+          <w:spacing w:val="-3"/>
+          <w:sz w:val="22"/>
+          <w:szCs w:val="22"/>
+        </w:rPr>
+        <w:t xml:space="preserve"> services</w:t>
       </w:r>
     </w:p>
     <w:p>
@@ -3027,14 +3981,8 @@
         </w:rPr>
         <w:t>Presentation of projects and technology for various organizations and personnel</w:t>
       </w:r>
-    </w:p>
-    <w:p>
-      <w:pPr>
-        <w:rPr>
-          <w:sz w:val="22"/>
-          <w:szCs w:val="22"/>
-        </w:rPr>
-      </w:pPr>
+      <w:bookmarkStart w:id="0" w:name="_GoBack"/>
+      <w:bookmarkEnd w:id="0"/>
     </w:p>
     <w:sectPr>
       <w:type w:val="continuous"/>
@@ -3365,6 +4313,7 @@
   <w:style w:type="character" w:default="1" w:styleId="DefaultParagraphFont">
     <w:name w:val="Default Paragraph Font"/>
     <w:uiPriority w:val="1"/>
+    <w:semiHidden/>
     <w:unhideWhenUsed/>
   </w:style>
   <w:style w:type="table" w:default="1" w:styleId="TableNormal">
@@ -3647,6 +4596,7 @@
   <w:style w:type="character" w:default="1" w:styleId="DefaultParagraphFont">
     <w:name w:val="Default Paragraph Font"/>
     <w:uiPriority w:val="1"/>
+    <w:semiHidden/>
     <w:unhideWhenUsed/>
   </w:style>
   <w:style w:type="table" w:default="1" w:styleId="TableNormal">

</xml_diff>